<commit_message>
Update Psychology in UI-UX Design.docx
</commit_message>
<xml_diff>
--- a/Psychology in UI-UX Design.docx
+++ b/Psychology in UI-UX Design.docx
@@ -320,6 +320,8 @@
     </w:p>
     <w:p>
       <w:pPr>
+        <w:pStyle w:val="ListParagraph"/>
+        <w:ind w:left="1080"/>
         <w:jc w:val="both"/>
         <w:rPr>
           <w:rFonts w:ascii="Times New Roman" w:hAnsi="Times New Roman" w:cs="Times New Roman"/>
@@ -374,7 +376,7 @@
         </w:rPr>
         <w:t xml:space="preserve">[1] Durrani S., Durrani Q.S. (2009) Applying Cognitive Psychology to User Interfaces. In: Tiwary U.S., Siddiqui T.J., Radhakrishna M., Tiwari M.D. (eds) Proceedings of the First International Conference on Intelligent Human Computer Interaction. Springer, New Delhi. </w:t>
       </w:r>
-      <w:hyperlink r:id="rId5" w:history="1">
+      <w:hyperlink r:id="rId7" w:history="1">
         <w:r>
           <w:rPr>
             <w:rStyle w:val="Hyperlink"/>
@@ -493,7 +495,7 @@
         </w:rPr>
         <w:t xml:space="preserve">[4] Tomás Alves, Joana Natálio, Joana Henriques-Calado, Sandra Gama, Incorporating personality in user interface design: A review, Personality and Individual Differences, Volume 155, 2020, 109709, ISSN 0191-8869, </w:t>
       </w:r>
-      <w:hyperlink r:id="rId6" w:history="1">
+      <w:hyperlink r:id="rId8" w:history="1">
         <w:r>
           <w:rPr>
             <w:rStyle w:val="Hyperlink"/>
@@ -1134,6 +1136,19 @@
           <w:rFonts w:ascii="Times New Roman" w:hAnsi="Times New Roman" w:cs="Times New Roman"/>
           <w:sz w:val="26"/>
           <w:szCs w:val="26"/>
+        </w:rPr>
+      </w:pPr>
+    </w:p>
+    <w:p>
+      <w:pPr>
+        <w:tabs>
+          <w:tab w:val="left" w:pos="3100"/>
+        </w:tabs>
+        <w:jc w:val="both"/>
+        <w:rPr>
+          <w:rFonts w:ascii="Times New Roman" w:hAnsi="Times New Roman" w:cs="Times New Roman"/>
+          <w:sz w:val="26"/>
+          <w:szCs w:val="26"/>
           <w:u w:val="single"/>
         </w:rPr>
       </w:pPr>
@@ -1253,7 +1268,7 @@
     </w:p>
     <w:p/>
     <w:sectPr>
-      <w:headerReference w:type="default" r:id="rId7"/>
+      <w:headerReference w:type="default" r:id="rId9"/>
       <w:pgSz w:w="11906" w:h="16838"/>
       <w:pgMar w:top="1440" w:right="1440" w:bottom="1440" w:left="1440" w:header="708" w:footer="708" w:gutter="0"/>
       <w:cols w:space="708"/>
@@ -1261,6 +1276,56 @@
     </w:sectPr>
   </w:body>
 </w:document>
+</file>
+
+<file path=word/endnotes.xml><?xml version="1.0" encoding="utf-8"?>
+<w:endnotes xmlns:wpc="http://schemas.microsoft.com/office/word/2010/wordprocessingCanvas" xmlns:cx="http://schemas.microsoft.com/office/drawing/2014/chartex" xmlns:cx1="http://schemas.microsoft.com/office/drawing/2015/9/8/chartex" xmlns:cx2="http://schemas.microsoft.com/office/drawing/2015/10/21/chartex" xmlns:cx3="http://schemas.microsoft.com/office/drawing/2016/5/9/chartex" xmlns:cx4="http://schemas.microsoft.com/office/drawing/2016/5/10/chartex" xmlns:cx5="http://schemas.microsoft.com/office/drawing/2016/5/11/chartex" xmlns:cx6="http://schemas.microsoft.com/office/drawing/2016/5/12/chartex" xmlns:cx7="http://schemas.microsoft.com/office/drawing/2016/5/13/chartex" xmlns:cx8="http://schemas.microsoft.com/office/drawing/2016/5/14/chartex" xmlns:mc="http://schemas.openxmlformats.org/markup-compatibility/2006" xmlns:aink="http://schemas.microsoft.com/office/drawing/2016/ink" xmlns:am3d="http://schemas.microsoft.com/office/drawing/2017/model3d" xmlns:o="urn:schemas-microsoft-com:office:office" xmlns:r="http://schemas.openxmlformats.org/officeDocument/2006/relationships" xmlns:m="http://schemas.openxmlformats.org/officeDocument/2006/math" xmlns:v="urn:schemas-microsoft-com:vml" xmlns:wp14="http://schemas.microsoft.com/office/word/2010/wordprocessingDrawing" xmlns:wp="http://schemas.openxmlformats.org/drawingml/2006/wordprocessingDrawing" xmlns:w10="urn:schemas-microsoft-com:office:word" xmlns:w="http://schemas.openxmlformats.org/wordprocessingml/2006/main" xmlns:w14="http://schemas.microsoft.com/office/word/2010/wordml" xmlns:w15="http://schemas.microsoft.com/office/word/2012/wordml" xmlns:w16cex="http://schemas.microsoft.com/office/word/2018/wordml/cex" xmlns:w16cid="http://schemas.microsoft.com/office/word/2016/wordml/cid" xmlns:w16="http://schemas.microsoft.com/office/word/2018/wordml" xmlns:w16sdtdh="http://schemas.microsoft.com/office/word/2020/wordml/sdtdatahash" xmlns:w16se="http://schemas.microsoft.com/office/word/2015/wordml/symex" xmlns:wpg="http://schemas.microsoft.com/office/word/2010/wordprocessingGroup" xmlns:wpi="http://schemas.microsoft.com/office/word/2010/wordprocessingInk" xmlns:wne="http://schemas.microsoft.com/office/word/2006/wordml" xmlns:wps="http://schemas.microsoft.com/office/word/2010/wordprocessingShape" mc:Ignorable="w14 w15 w16se w16cid w16 w16cex w16sdtdh wp14">
+  <w:endnote w:type="separator" w:id="-1">
+    <w:p>
+      <w:pPr>
+        <w:spacing w:after="0" w:line="240" w:lineRule="auto"/>
+      </w:pPr>
+      <w:r>
+        <w:separator/>
+      </w:r>
+    </w:p>
+  </w:endnote>
+  <w:endnote w:type="continuationSeparator" w:id="0">
+    <w:p>
+      <w:pPr>
+        <w:spacing w:after="0" w:line="240" w:lineRule="auto"/>
+      </w:pPr>
+      <w:r>
+        <w:continuationSeparator/>
+      </w:r>
+    </w:p>
+  </w:endnote>
+</w:endnotes>
+</file>
+
+<file path=word/footnotes.xml><?xml version="1.0" encoding="utf-8"?>
+<w:footnotes xmlns:wpc="http://schemas.microsoft.com/office/word/2010/wordprocessingCanvas" xmlns:cx="http://schemas.microsoft.com/office/drawing/2014/chartex" xmlns:cx1="http://schemas.microsoft.com/office/drawing/2015/9/8/chartex" xmlns:cx2="http://schemas.microsoft.com/office/drawing/2015/10/21/chartex" xmlns:cx3="http://schemas.microsoft.com/office/drawing/2016/5/9/chartex" xmlns:cx4="http://schemas.microsoft.com/office/drawing/2016/5/10/chartex" xmlns:cx5="http://schemas.microsoft.com/office/drawing/2016/5/11/chartex" xmlns:cx6="http://schemas.microsoft.com/office/drawing/2016/5/12/chartex" xmlns:cx7="http://schemas.microsoft.com/office/drawing/2016/5/13/chartex" xmlns:cx8="http://schemas.microsoft.com/office/drawing/2016/5/14/chartex" xmlns:mc="http://schemas.openxmlformats.org/markup-compatibility/2006" xmlns:aink="http://schemas.microsoft.com/office/drawing/2016/ink" xmlns:am3d="http://schemas.microsoft.com/office/drawing/2017/model3d" xmlns:o="urn:schemas-microsoft-com:office:office" xmlns:r="http://schemas.openxmlformats.org/officeDocument/2006/relationships" xmlns:m="http://schemas.openxmlformats.org/officeDocument/2006/math" xmlns:v="urn:schemas-microsoft-com:vml" xmlns:wp14="http://schemas.microsoft.com/office/word/2010/wordprocessingDrawing" xmlns:wp="http://schemas.openxmlformats.org/drawingml/2006/wordprocessingDrawing" xmlns:w10="urn:schemas-microsoft-com:office:word" xmlns:w="http://schemas.openxmlformats.org/wordprocessingml/2006/main" xmlns:w14="http://schemas.microsoft.com/office/word/2010/wordml" xmlns:w15="http://schemas.microsoft.com/office/word/2012/wordml" xmlns:w16cex="http://schemas.microsoft.com/office/word/2018/wordml/cex" xmlns:w16cid="http://schemas.microsoft.com/office/word/2016/wordml/cid" xmlns:w16="http://schemas.microsoft.com/office/word/2018/wordml" xmlns:w16sdtdh="http://schemas.microsoft.com/office/word/2020/wordml/sdtdatahash" xmlns:w16se="http://schemas.microsoft.com/office/word/2015/wordml/symex" xmlns:wpg="http://schemas.microsoft.com/office/word/2010/wordprocessingGroup" xmlns:wpi="http://schemas.microsoft.com/office/word/2010/wordprocessingInk" xmlns:wne="http://schemas.microsoft.com/office/word/2006/wordml" xmlns:wps="http://schemas.microsoft.com/office/word/2010/wordprocessingShape" mc:Ignorable="w14 w15 w16se w16cid w16 w16cex w16sdtdh wp14">
+  <w:footnote w:type="separator" w:id="-1">
+    <w:p>
+      <w:pPr>
+        <w:spacing w:after="0" w:line="240" w:lineRule="auto"/>
+      </w:pPr>
+      <w:r>
+        <w:separator/>
+      </w:r>
+    </w:p>
+  </w:footnote>
+  <w:footnote w:type="continuationSeparator" w:id="0">
+    <w:p>
+      <w:pPr>
+        <w:spacing w:after="0" w:line="240" w:lineRule="auto"/>
+      </w:pPr>
+      <w:r>
+        <w:continuationSeparator/>
+      </w:r>
+    </w:p>
+  </w:footnote>
+</w:footnotes>
 </file>
 
 <file path=word/header1.xml><?xml version="1.0" encoding="utf-8"?>

</xml_diff>